<commit_message>
Add Personal Projects and Hobbies sections with emoji icons, updated nav
</commit_message>
<xml_diff>
--- a/Assests/Generic CV.docx
+++ b/Assests/Generic CV.docx
@@ -1918,17 +1918,813 @@
       </w:r>
     </w:p>
     <w:p>
-      <w:pPr>
-        <w:rPr>
-          <w:b/>
-          <w:bCs/>
-          <w:sz w:val="24"/>
-          <w:szCs w:val="24"/>
-        </w:rPr>
-      </w:pPr>
       <w:r>
         <w:t>Leeds College of Music | June 2002</w:t>
       </w:r>
+    </w:p>
+    <w:p/>
+    <w:p>
+      <w:pPr>
+        <w:jc w:val="center"/>
+        <w:rPr>
+          <w:b/>
+          <w:bCs/>
+          <w:sz w:val="28"/>
+          <w:szCs w:val="28"/>
+        </w:rPr>
+      </w:pPr>
+      <w:r>
+        <w:rPr>
+          <w:b/>
+          <w:bCs/>
+          <w:sz w:val="28"/>
+          <w:szCs w:val="28"/>
+        </w:rPr>
+        <w:t>Personal Projects</w:t>
+      </w:r>
+    </w:p>
+    <w:p>
+      <w:pPr>
+        <w:rPr>
+          <w:b/>
+          <w:bCs/>
+          <w:sz w:val="24"/>
+          <w:szCs w:val="24"/>
+        </w:rPr>
+      </w:pPr>
+      <w:r>
+        <w:rPr>
+          <w:b/>
+          <w:bCs/>
+          <w:sz w:val="24"/>
+          <w:szCs w:val="24"/>
+        </w:rPr>
+        <w:t xml:space="preserve">Systems Infrastructure &amp; </w:t>
+      </w:r>
+      <w:r>
+        <w:rPr>
+          <w:b/>
+          <w:bCs/>
+          <w:sz w:val="24"/>
+          <w:szCs w:val="24"/>
+        </w:rPr>
+        <w:t>Home lab</w:t>
+      </w:r>
+      <w:r>
+        <w:rPr>
+          <w:b/>
+          <w:bCs/>
+          <w:sz w:val="24"/>
+          <w:szCs w:val="24"/>
+        </w:rPr>
+        <w:t xml:space="preserve"> Architecture</w:t>
+      </w:r>
+    </w:p>
+    <w:p>
+      <w:pPr>
+        <w:pStyle w:val="ListParagraph"/>
+        <w:numPr>
+          <w:ilvl w:val="0"/>
+          <w:numId w:val="26"/>
+        </w:numPr>
+        <w:rPr>
+          <w:sz w:val="24"/>
+          <w:szCs w:val="24"/>
+        </w:rPr>
+      </w:pPr>
+      <w:r>
+        <w:rPr>
+          <w:b/>
+          <w:bCs/>
+          <w:sz w:val="24"/>
+          <w:szCs w:val="24"/>
+        </w:rPr>
+        <w:t>High-Performance Multi-Tiered Server:</w:t>
+      </w:r>
+      <w:r>
+        <w:rPr>
+          <w:sz w:val="24"/>
+          <w:szCs w:val="24"/>
+        </w:rPr>
+        <w:t xml:space="preserve"> Custom Raspberry 5</w:t>
+      </w:r>
+      <w:r>
+        <w:rPr>
+          <w:sz w:val="24"/>
+          <w:szCs w:val="24"/>
+        </w:rPr>
+        <w:t xml:space="preserve"> Engineered</w:t>
+      </w:r>
+      <w:r>
+        <w:rPr>
+          <w:sz w:val="24"/>
+          <w:szCs w:val="24"/>
+        </w:rPr>
+        <w:t xml:space="preserve"> with</w:t>
+      </w:r>
+      <w:r>
+        <w:rPr>
+          <w:sz w:val="24"/>
+          <w:szCs w:val="24"/>
+        </w:rPr>
+        <w:t xml:space="preserve"> a custom Debian-based server utilizing PCIe Gen 3 </w:t>
+      </w:r>
+      <w:proofErr w:type="spellStart"/>
+      <w:r>
+        <w:rPr>
+          <w:sz w:val="24"/>
+          <w:szCs w:val="24"/>
+        </w:rPr>
+        <w:t>NVMe</w:t>
+      </w:r>
+      <w:proofErr w:type="spellEnd"/>
+      <w:r>
+        <w:rPr>
+          <w:sz w:val="24"/>
+          <w:szCs w:val="24"/>
+        </w:rPr>
+        <w:t xml:space="preserve"> HATs and active PWM cooling. Separated application data and mass media across dual ZFS storage pools </w:t>
+      </w:r>
+    </w:p>
+    <w:p>
+      <w:pPr>
+        <w:pStyle w:val="ListParagraph"/>
+        <w:rPr>
+          <w:sz w:val="24"/>
+          <w:szCs w:val="24"/>
+        </w:rPr>
+      </w:pPr>
+    </w:p>
+    <w:p>
+      <w:pPr>
+        <w:pStyle w:val="ListParagraph"/>
+        <w:numPr>
+          <w:ilvl w:val="0"/>
+          <w:numId w:val="26"/>
+        </w:numPr>
+        <w:rPr>
+          <w:sz w:val="24"/>
+          <w:szCs w:val="24"/>
+        </w:rPr>
+      </w:pPr>
+      <w:r>
+        <w:rPr>
+          <w:b/>
+          <w:bCs/>
+          <w:sz w:val="24"/>
+          <w:szCs w:val="24"/>
+        </w:rPr>
+        <w:t>Containerized Services &amp; Networking:</w:t>
+      </w:r>
+      <w:r>
+        <w:rPr>
+          <w:sz w:val="24"/>
+          <w:szCs w:val="24"/>
+        </w:rPr>
+        <w:t xml:space="preserve"> Deployed and managed a suite of Docker containers including Plex Media Server, Apache2 web hosting, and Pi-hole for network-wide DNS </w:t>
+      </w:r>
+      <w:proofErr w:type="spellStart"/>
+      <w:r>
+        <w:rPr>
+          <w:sz w:val="24"/>
+          <w:szCs w:val="24"/>
+        </w:rPr>
+        <w:t>sinkholing</w:t>
+      </w:r>
+      <w:proofErr w:type="spellEnd"/>
+      <w:r>
+        <w:rPr>
+          <w:sz w:val="24"/>
+          <w:szCs w:val="24"/>
+        </w:rPr>
+        <w:t>.</w:t>
+      </w:r>
+    </w:p>
+    <w:p>
+      <w:pPr>
+        <w:pStyle w:val="ListParagraph"/>
+        <w:rPr>
+          <w:sz w:val="24"/>
+          <w:szCs w:val="24"/>
+        </w:rPr>
+      </w:pPr>
+    </w:p>
+    <w:p>
+      <w:pPr>
+        <w:pStyle w:val="ListParagraph"/>
+        <w:numPr>
+          <w:ilvl w:val="0"/>
+          <w:numId w:val="26"/>
+        </w:numPr>
+        <w:rPr>
+          <w:sz w:val="24"/>
+          <w:szCs w:val="24"/>
+        </w:rPr>
+      </w:pPr>
+      <w:r>
+        <w:rPr>
+          <w:b/>
+          <w:bCs/>
+          <w:sz w:val="24"/>
+          <w:szCs w:val="24"/>
+        </w:rPr>
+        <w:lastRenderedPageBreak/>
+        <w:t>Secure Remote Administration:</w:t>
+      </w:r>
+      <w:r>
+        <w:rPr>
+          <w:sz w:val="24"/>
+          <w:szCs w:val="24"/>
+        </w:rPr>
+        <w:t xml:space="preserve"> Configured </w:t>
+      </w:r>
+      <w:proofErr w:type="spellStart"/>
+      <w:r>
+        <w:rPr>
+          <w:sz w:val="24"/>
+          <w:szCs w:val="24"/>
+        </w:rPr>
+        <w:t>Tailscale</w:t>
+      </w:r>
+      <w:proofErr w:type="spellEnd"/>
+      <w:r>
+        <w:rPr>
+          <w:sz w:val="24"/>
+          <w:szCs w:val="24"/>
+        </w:rPr>
+        <w:t xml:space="preserve"> as a secure mesh VPN for remote network management, utilizing SSH, SCP, and headless CLI tools for server maintenance and file transfers.</w:t>
+      </w:r>
+    </w:p>
+    <w:p>
+      <w:pPr>
+        <w:numPr>
+          <w:ilvl w:val="0"/>
+          <w:numId w:val="23"/>
+        </w:numPr>
+        <w:rPr>
+          <w:sz w:val="24"/>
+          <w:szCs w:val="24"/>
+        </w:rPr>
+      </w:pPr>
+      <w:r>
+        <w:rPr>
+          <w:b/>
+          <w:bCs/>
+          <w:sz w:val="24"/>
+          <w:szCs w:val="24"/>
+        </w:rPr>
+        <w:t>High-Speed Storage (NAS):</w:t>
+      </w:r>
+      <w:r>
+        <w:rPr>
+          <w:sz w:val="24"/>
+          <w:szCs w:val="24"/>
+        </w:rPr>
+        <w:t xml:space="preserve"> Built and maintained a secondary Ubuntu Server NAS utilizing Intel Optane memory for high-speed caching and data tiering.</w:t>
+      </w:r>
+    </w:p>
+    <w:p>
+      <w:pPr>
+        <w:rPr>
+          <w:b/>
+          <w:bCs/>
+          <w:sz w:val="24"/>
+          <w:szCs w:val="24"/>
+        </w:rPr>
+      </w:pPr>
+      <w:r>
+        <w:rPr>
+          <w:b/>
+          <w:bCs/>
+          <w:sz w:val="24"/>
+          <w:szCs w:val="24"/>
+        </w:rPr>
+        <w:t>Digital Archival &amp; Media Preservation</w:t>
+      </w:r>
+    </w:p>
+    <w:p>
+      <w:pPr>
+        <w:numPr>
+          <w:ilvl w:val="0"/>
+          <w:numId w:val="24"/>
+        </w:numPr>
+        <w:rPr>
+          <w:sz w:val="24"/>
+          <w:szCs w:val="24"/>
+        </w:rPr>
+      </w:pPr>
+      <w:r>
+        <w:rPr>
+          <w:b/>
+          <w:bCs/>
+          <w:sz w:val="24"/>
+          <w:szCs w:val="24"/>
+        </w:rPr>
+        <w:t>Analog-to-Digital RF Capture Pipeline (</w:t>
+      </w:r>
+      <w:proofErr w:type="spellStart"/>
+      <w:r>
+        <w:rPr>
+          <w:b/>
+          <w:bCs/>
+          <w:sz w:val="24"/>
+          <w:szCs w:val="24"/>
+        </w:rPr>
+        <w:t>vhs</w:t>
+      </w:r>
+      <w:proofErr w:type="spellEnd"/>
+      <w:r>
+        <w:rPr>
+          <w:b/>
+          <w:bCs/>
+          <w:sz w:val="24"/>
+          <w:szCs w:val="24"/>
+        </w:rPr>
+        <w:t>-decode):</w:t>
+      </w:r>
+      <w:r>
+        <w:rPr>
+          <w:sz w:val="24"/>
+          <w:szCs w:val="24"/>
+        </w:rPr>
+        <w:t xml:space="preserve"> Built a custom hardware pipeline utilizing a hardware-modified VHS deck and CX capture card. Successfully capture, process, and preserve pure </w:t>
+      </w:r>
+      <w:r>
+        <w:rPr>
+          <w:sz w:val="24"/>
+          <w:szCs w:val="24"/>
+        </w:rPr>
+        <w:t>analogue</w:t>
+      </w:r>
+      <w:r>
+        <w:rPr>
+          <w:sz w:val="24"/>
+          <w:szCs w:val="24"/>
+        </w:rPr>
+        <w:t xml:space="preserve"> waveforms directly from tape heads to lossless FLAC format (routinely handling 140GB+ files).</w:t>
+      </w:r>
+    </w:p>
+    <w:p>
+      <w:pPr>
+        <w:numPr>
+          <w:ilvl w:val="0"/>
+          <w:numId w:val="24"/>
+        </w:numPr>
+        <w:rPr>
+          <w:sz w:val="24"/>
+          <w:szCs w:val="24"/>
+        </w:rPr>
+      </w:pPr>
+      <w:r>
+        <w:rPr>
+          <w:b/>
+          <w:bCs/>
+          <w:sz w:val="24"/>
+          <w:szCs w:val="24"/>
+        </w:rPr>
+        <w:t>Automated Archival Distribution:</w:t>
+      </w:r>
+      <w:r>
+        <w:rPr>
+          <w:sz w:val="24"/>
+          <w:szCs w:val="24"/>
+        </w:rPr>
+        <w:t xml:space="preserve"> Leveraged headless CLI tools to automate the uploading of massive, multi-gigabyte raw RF datasets directly from ZFS pools to the Internet Archive, utilizing custom metadata headers and size-hinting to optimize backend ingestion.</w:t>
+      </w:r>
+    </w:p>
+    <w:p>
+      <w:pPr>
+        <w:rPr>
+          <w:b/>
+          <w:bCs/>
+          <w:sz w:val="24"/>
+          <w:szCs w:val="24"/>
+        </w:rPr>
+      </w:pPr>
+      <w:r>
+        <w:rPr>
+          <w:b/>
+          <w:bCs/>
+          <w:sz w:val="24"/>
+          <w:szCs w:val="24"/>
+        </w:rPr>
+        <w:t>Audio Engineering &amp; Software Development</w:t>
+      </w:r>
+    </w:p>
+    <w:p>
+      <w:pPr>
+        <w:numPr>
+          <w:ilvl w:val="0"/>
+          <w:numId w:val="25"/>
+        </w:numPr>
+        <w:rPr>
+          <w:sz w:val="24"/>
+          <w:szCs w:val="24"/>
+        </w:rPr>
+      </w:pPr>
+      <w:r>
+        <w:rPr>
+          <w:b/>
+          <w:bCs/>
+          <w:sz w:val="24"/>
+          <w:szCs w:val="24"/>
+        </w:rPr>
+        <w:t>Hybrid Music Production Studio:</w:t>
+      </w:r>
+      <w:r>
+        <w:rPr>
+          <w:sz w:val="24"/>
+          <w:szCs w:val="24"/>
+        </w:rPr>
+        <w:t xml:space="preserve"> Designed and routed a comprehensive physical music studio. Integrated </w:t>
+      </w:r>
+      <w:r>
+        <w:rPr>
+          <w:sz w:val="24"/>
+          <w:szCs w:val="24"/>
+        </w:rPr>
+        <w:t>analogue</w:t>
+      </w:r>
+      <w:r>
+        <w:rPr>
+          <w:sz w:val="24"/>
+          <w:szCs w:val="24"/>
+        </w:rPr>
+        <w:t xml:space="preserve"> and digital workflows combining hardware synthesizers, samplers, turntables, reel-to-reel, and cassette decks via custom patch bays into a purpose-built DAW workstation.</w:t>
+      </w:r>
+    </w:p>
+    <w:p>
+      <w:pPr>
+        <w:numPr>
+          <w:ilvl w:val="0"/>
+          <w:numId w:val="25"/>
+        </w:numPr>
+        <w:rPr>
+          <w:sz w:val="24"/>
+          <w:szCs w:val="24"/>
+        </w:rPr>
+      </w:pPr>
+      <w:r>
+        <w:rPr>
+          <w:b/>
+          <w:bCs/>
+          <w:sz w:val="24"/>
+          <w:szCs w:val="24"/>
+        </w:rPr>
+        <w:t>Audio DSP &amp; Tooling</w:t>
+      </w:r>
+      <w:r>
+        <w:rPr>
+          <w:sz w:val="24"/>
+          <w:szCs w:val="24"/>
+        </w:rPr>
+        <w:t xml:space="preserve">: Developed a custom VST Gain Plugin for digital audio </w:t>
+      </w:r>
+      <w:r>
+        <w:rPr>
+          <w:sz w:val="24"/>
+          <w:szCs w:val="24"/>
+        </w:rPr>
+        <w:t>processing and</w:t>
+      </w:r>
+      <w:r>
+        <w:rPr>
+          <w:sz w:val="24"/>
+          <w:szCs w:val="24"/>
+        </w:rPr>
+        <w:t xml:space="preserve"> engineered the "Oxfam Vinyl Scraper" script to automate data extraction for record </w:t>
+      </w:r>
+      <w:r>
+        <w:rPr>
+          <w:sz w:val="24"/>
+          <w:szCs w:val="24"/>
+        </w:rPr>
+        <w:t>cataloguing</w:t>
+      </w:r>
+      <w:r>
+        <w:rPr>
+          <w:sz w:val="24"/>
+          <w:szCs w:val="24"/>
+        </w:rPr>
+        <w:t>. Maintained codebases via GitHub.</w:t>
+      </w:r>
+    </w:p>
+    <w:p>
+      <w:pPr>
+        <w:numPr>
+          <w:ilvl w:val="0"/>
+          <w:numId w:val="25"/>
+        </w:numPr>
+        <w:rPr>
+          <w:sz w:val="24"/>
+          <w:szCs w:val="24"/>
+        </w:rPr>
+      </w:pPr>
+      <w:r>
+        <w:rPr>
+          <w:b/>
+          <w:bCs/>
+          <w:sz w:val="24"/>
+          <w:szCs w:val="24"/>
+        </w:rPr>
+        <w:t>Music Production &amp; Publishing:</w:t>
+      </w:r>
+      <w:r>
+        <w:rPr>
+          <w:sz w:val="24"/>
+          <w:szCs w:val="24"/>
+        </w:rPr>
+        <w:t xml:space="preserve"> Independently produce, mix, and publish original electronic music under the alias "Illegal Baby" via Bandcamp. Maintain a curated and heavily </w:t>
+      </w:r>
+      <w:r>
+        <w:rPr>
+          <w:sz w:val="24"/>
+          <w:szCs w:val="24"/>
+        </w:rPr>
+        <w:t>catalogued</w:t>
+      </w:r>
+      <w:r>
+        <w:rPr>
+          <w:sz w:val="24"/>
+          <w:szCs w:val="24"/>
+        </w:rPr>
+        <w:t xml:space="preserve"> vinyl archive via </w:t>
+      </w:r>
+      <w:proofErr w:type="spellStart"/>
+      <w:r>
+        <w:rPr>
+          <w:sz w:val="24"/>
+          <w:szCs w:val="24"/>
+        </w:rPr>
+        <w:t>Discogs</w:t>
+      </w:r>
+      <w:proofErr w:type="spellEnd"/>
+      <w:r>
+        <w:rPr>
+          <w:sz w:val="24"/>
+          <w:szCs w:val="24"/>
+        </w:rPr>
+        <w:t>.</w:t>
+      </w:r>
+    </w:p>
+    <w:p>
+      <w:pPr>
+        <w:jc w:val="center"/>
+        <w:rPr>
+          <w:b/>
+          <w:bCs/>
+          <w:sz w:val="28"/>
+          <w:szCs w:val="28"/>
+        </w:rPr>
+      </w:pPr>
+      <w:r>
+        <w:rPr>
+          <w:b/>
+          <w:bCs/>
+          <w:sz w:val="28"/>
+          <w:szCs w:val="28"/>
+        </w:rPr>
+        <w:t>Hobbies</w:t>
+      </w:r>
+    </w:p>
+    <w:p>
+      <w:pPr>
+        <w:numPr>
+          <w:ilvl w:val="0"/>
+          <w:numId w:val="25"/>
+        </w:numPr>
+        <w:rPr>
+          <w:b/>
+          <w:bCs/>
+          <w:sz w:val="24"/>
+          <w:szCs w:val="24"/>
+        </w:rPr>
+      </w:pPr>
+      <w:r>
+        <w:rPr>
+          <w:b/>
+          <w:bCs/>
+          <w:sz w:val="24"/>
+          <w:szCs w:val="24"/>
+        </w:rPr>
+        <w:t xml:space="preserve">Artisan Cooking &amp; Baking: </w:t>
+      </w:r>
+      <w:r>
+        <w:rPr>
+          <w:sz w:val="24"/>
+          <w:szCs w:val="24"/>
+        </w:rPr>
+        <w:t xml:space="preserve">Passionate about crafting pizzas from scratch using authentic dough </w:t>
+      </w:r>
+      <w:r>
+        <w:rPr>
+          <w:sz w:val="24"/>
+          <w:szCs w:val="24"/>
+        </w:rPr>
+        <w:t>techniques and</w:t>
+      </w:r>
+      <w:r>
+        <w:rPr>
+          <w:sz w:val="24"/>
+          <w:szCs w:val="24"/>
+        </w:rPr>
+        <w:t xml:space="preserve"> designing elaborately decorated specialty cakes.</w:t>
+      </w:r>
+    </w:p>
+    <w:p>
+      <w:pPr>
+        <w:pStyle w:val="ListParagraph"/>
+        <w:ind w:left="360"/>
+        <w:rPr>
+          <w:sz w:val="24"/>
+          <w:szCs w:val="24"/>
+        </w:rPr>
+      </w:pPr>
+    </w:p>
+    <w:p>
+      <w:pPr>
+        <w:numPr>
+          <w:ilvl w:val="0"/>
+          <w:numId w:val="25"/>
+        </w:numPr>
+        <w:rPr>
+          <w:sz w:val="24"/>
+          <w:szCs w:val="24"/>
+        </w:rPr>
+      </w:pPr>
+      <w:r>
+        <w:rPr>
+          <w:b/>
+          <w:bCs/>
+          <w:sz w:val="24"/>
+          <w:szCs w:val="24"/>
+        </w:rPr>
+        <w:t xml:space="preserve">Long-Distance Hiking: </w:t>
+      </w:r>
+      <w:r>
+        <w:rPr>
+          <w:sz w:val="24"/>
+          <w:szCs w:val="24"/>
+        </w:rPr>
+        <w:t>Actively exploring extensive regional trails, including challenging Yorkshire routes such as Scarborough to Filey, and Leeds to Bingley and Wakefield.</w:t>
+      </w:r>
+    </w:p>
+    <w:p>
+      <w:pPr>
+        <w:pStyle w:val="ListParagraph"/>
+        <w:ind w:left="0"/>
+        <w:rPr>
+          <w:b/>
+          <w:bCs/>
+          <w:sz w:val="24"/>
+          <w:szCs w:val="24"/>
+        </w:rPr>
+      </w:pPr>
+    </w:p>
+    <w:p>
+      <w:pPr>
+        <w:numPr>
+          <w:ilvl w:val="0"/>
+          <w:numId w:val="25"/>
+        </w:numPr>
+        <w:rPr>
+          <w:sz w:val="24"/>
+          <w:szCs w:val="24"/>
+        </w:rPr>
+      </w:pPr>
+      <w:r>
+        <w:rPr>
+          <w:b/>
+          <w:bCs/>
+          <w:sz w:val="24"/>
+          <w:szCs w:val="24"/>
+        </w:rPr>
+        <w:t xml:space="preserve">Creative Photography: </w:t>
+      </w:r>
+      <w:r>
+        <w:rPr>
+          <w:sz w:val="24"/>
+          <w:szCs w:val="24"/>
+        </w:rPr>
+        <w:t>Dedicated to landscape</w:t>
+      </w:r>
+      <w:r>
+        <w:rPr>
+          <w:sz w:val="24"/>
+          <w:szCs w:val="24"/>
+        </w:rPr>
+        <w:t xml:space="preserve"> and creative</w:t>
+      </w:r>
+      <w:r>
+        <w:rPr>
+          <w:sz w:val="24"/>
+          <w:szCs w:val="24"/>
+        </w:rPr>
+        <w:t xml:space="preserve"> photography, blending technical camera skills with an artistic eye.</w:t>
+      </w:r>
+    </w:p>
+    <w:p>
+      <w:pPr>
+        <w:pStyle w:val="ListParagraph"/>
+        <w:ind w:left="0"/>
+        <w:rPr>
+          <w:sz w:val="24"/>
+          <w:szCs w:val="24"/>
+        </w:rPr>
+      </w:pPr>
+    </w:p>
+    <w:p>
+      <w:pPr>
+        <w:numPr>
+          <w:ilvl w:val="0"/>
+          <w:numId w:val="25"/>
+        </w:numPr>
+        <w:rPr>
+          <w:sz w:val="24"/>
+          <w:szCs w:val="24"/>
+        </w:rPr>
+      </w:pPr>
+      <w:r>
+        <w:rPr>
+          <w:b/>
+          <w:bCs/>
+          <w:sz w:val="24"/>
+          <w:szCs w:val="24"/>
+        </w:rPr>
+        <w:lastRenderedPageBreak/>
+        <w:t xml:space="preserve">Arts &amp; Culture: </w:t>
+      </w:r>
+      <w:r>
+        <w:rPr>
+          <w:sz w:val="24"/>
+          <w:szCs w:val="24"/>
+        </w:rPr>
+        <w:t>Enthusiastic supporter of live entertainment, frequently attending musical theatre and live music performances.</w:t>
+      </w:r>
+    </w:p>
+    <w:p>
+      <w:pPr>
+        <w:pStyle w:val="ListParagraph"/>
+        <w:ind w:left="360"/>
+        <w:rPr>
+          <w:sz w:val="24"/>
+          <w:szCs w:val="24"/>
+        </w:rPr>
+      </w:pPr>
+    </w:p>
+    <w:p>
+      <w:pPr>
+        <w:pStyle w:val="ListParagraph"/>
+        <w:numPr>
+          <w:ilvl w:val="0"/>
+          <w:numId w:val="23"/>
+        </w:numPr>
+        <w:tabs>
+          <w:tab w:val="num" w:pos="360"/>
+        </w:tabs>
+        <w:rPr>
+          <w:sz w:val="24"/>
+          <w:szCs w:val="24"/>
+        </w:rPr>
+      </w:pPr>
+      <w:r>
+        <w:rPr>
+          <w:b/>
+          <w:bCs/>
+          <w:sz w:val="24"/>
+          <w:szCs w:val="24"/>
+        </w:rPr>
+        <w:t>Social Recreation:</w:t>
+      </w:r>
+      <w:r>
+        <w:rPr>
+          <w:sz w:val="24"/>
+          <w:szCs w:val="24"/>
+        </w:rPr>
+        <w:t xml:space="preserve"> Enjoying team-oriented leisure activities, such as billiards, bowling, and karaoke, to unwind and connect with others.</w:t>
+      </w:r>
+    </w:p>
+    <w:p>
+      <w:pPr>
+        <w:pStyle w:val="ListParagraph"/>
+        <w:rPr>
+          <w:b/>
+          <w:bCs/>
+          <w:sz w:val="28"/>
+          <w:szCs w:val="28"/>
+        </w:rPr>
+      </w:pPr>
+    </w:p>
+    <w:p>
+      <w:pPr>
+        <w:pStyle w:val="ListParagraph"/>
+        <w:rPr>
+          <w:b/>
+          <w:bCs/>
+          <w:sz w:val="28"/>
+          <w:szCs w:val="28"/>
+        </w:rPr>
+      </w:pPr>
     </w:p>
     <w:sectPr>
       <w:pgSz w:w="11906" w:h="16838"/>
@@ -2544,6 +3340,155 @@
     </w:lvl>
   </w:abstractNum>
   <w:abstractNum w:abstractNumId="5" w15:restartNumberingAfterBreak="0">
+    <w:nsid w:val="1CFA5601"/>
+    <w:multiLevelType w:val="multilevel"/>
+    <w:tmpl w:val="55DC452E"/>
+    <w:lvl w:ilvl="0">
+      <w:start w:val="1"/>
+      <w:numFmt w:val="bullet"/>
+      <w:lvlText w:val=""/>
+      <w:lvlJc w:val="left"/>
+      <w:pPr>
+        <w:tabs>
+          <w:tab w:val="num" w:pos="720"/>
+        </w:tabs>
+        <w:ind w:left="720" w:hanging="360"/>
+      </w:pPr>
+      <w:rPr>
+        <w:rFonts w:ascii="Symbol" w:hAnsi="Symbol" w:hint="default"/>
+        <w:sz w:val="20"/>
+      </w:rPr>
+    </w:lvl>
+    <w:lvl w:ilvl="1" w:tentative="1">
+      <w:start w:val="1"/>
+      <w:numFmt w:val="bullet"/>
+      <w:lvlText w:val="o"/>
+      <w:lvlJc w:val="left"/>
+      <w:pPr>
+        <w:tabs>
+          <w:tab w:val="num" w:pos="1440"/>
+        </w:tabs>
+        <w:ind w:left="1440" w:hanging="360"/>
+      </w:pPr>
+      <w:rPr>
+        <w:rFonts w:ascii="Courier New" w:hAnsi="Courier New" w:hint="default"/>
+        <w:sz w:val="20"/>
+      </w:rPr>
+    </w:lvl>
+    <w:lvl w:ilvl="2" w:tentative="1">
+      <w:start w:val="1"/>
+      <w:numFmt w:val="bullet"/>
+      <w:lvlText w:val=""/>
+      <w:lvlJc w:val="left"/>
+      <w:pPr>
+        <w:tabs>
+          <w:tab w:val="num" w:pos="2160"/>
+        </w:tabs>
+        <w:ind w:left="2160" w:hanging="360"/>
+      </w:pPr>
+      <w:rPr>
+        <w:rFonts w:ascii="Wingdings" w:hAnsi="Wingdings" w:hint="default"/>
+        <w:sz w:val="20"/>
+      </w:rPr>
+    </w:lvl>
+    <w:lvl w:ilvl="3" w:tentative="1">
+      <w:start w:val="1"/>
+      <w:numFmt w:val="bullet"/>
+      <w:lvlText w:val=""/>
+      <w:lvlJc w:val="left"/>
+      <w:pPr>
+        <w:tabs>
+          <w:tab w:val="num" w:pos="2880"/>
+        </w:tabs>
+        <w:ind w:left="2880" w:hanging="360"/>
+      </w:pPr>
+      <w:rPr>
+        <w:rFonts w:ascii="Wingdings" w:hAnsi="Wingdings" w:hint="default"/>
+        <w:sz w:val="20"/>
+      </w:rPr>
+    </w:lvl>
+    <w:lvl w:ilvl="4" w:tentative="1">
+      <w:start w:val="1"/>
+      <w:numFmt w:val="bullet"/>
+      <w:lvlText w:val=""/>
+      <w:lvlJc w:val="left"/>
+      <w:pPr>
+        <w:tabs>
+          <w:tab w:val="num" w:pos="3600"/>
+        </w:tabs>
+        <w:ind w:left="3600" w:hanging="360"/>
+      </w:pPr>
+      <w:rPr>
+        <w:rFonts w:ascii="Wingdings" w:hAnsi="Wingdings" w:hint="default"/>
+        <w:sz w:val="20"/>
+      </w:rPr>
+    </w:lvl>
+    <w:lvl w:ilvl="5" w:tentative="1">
+      <w:start w:val="1"/>
+      <w:numFmt w:val="bullet"/>
+      <w:lvlText w:val=""/>
+      <w:lvlJc w:val="left"/>
+      <w:pPr>
+        <w:tabs>
+          <w:tab w:val="num" w:pos="4320"/>
+        </w:tabs>
+        <w:ind w:left="4320" w:hanging="360"/>
+      </w:pPr>
+      <w:rPr>
+        <w:rFonts w:ascii="Wingdings" w:hAnsi="Wingdings" w:hint="default"/>
+        <w:sz w:val="20"/>
+      </w:rPr>
+    </w:lvl>
+    <w:lvl w:ilvl="6" w:tentative="1">
+      <w:start w:val="1"/>
+      <w:numFmt w:val="bullet"/>
+      <w:lvlText w:val=""/>
+      <w:lvlJc w:val="left"/>
+      <w:pPr>
+        <w:tabs>
+          <w:tab w:val="num" w:pos="5040"/>
+        </w:tabs>
+        <w:ind w:left="5040" w:hanging="360"/>
+      </w:pPr>
+      <w:rPr>
+        <w:rFonts w:ascii="Wingdings" w:hAnsi="Wingdings" w:hint="default"/>
+        <w:sz w:val="20"/>
+      </w:rPr>
+    </w:lvl>
+    <w:lvl w:ilvl="7" w:tentative="1">
+      <w:start w:val="1"/>
+      <w:numFmt w:val="bullet"/>
+      <w:lvlText w:val=""/>
+      <w:lvlJc w:val="left"/>
+      <w:pPr>
+        <w:tabs>
+          <w:tab w:val="num" w:pos="5760"/>
+        </w:tabs>
+        <w:ind w:left="5760" w:hanging="360"/>
+      </w:pPr>
+      <w:rPr>
+        <w:rFonts w:ascii="Wingdings" w:hAnsi="Wingdings" w:hint="default"/>
+        <w:sz w:val="20"/>
+      </w:rPr>
+    </w:lvl>
+    <w:lvl w:ilvl="8" w:tentative="1">
+      <w:start w:val="1"/>
+      <w:numFmt w:val="bullet"/>
+      <w:lvlText w:val=""/>
+      <w:lvlJc w:val="left"/>
+      <w:pPr>
+        <w:tabs>
+          <w:tab w:val="num" w:pos="6480"/>
+        </w:tabs>
+        <w:ind w:left="6480" w:hanging="360"/>
+      </w:pPr>
+      <w:rPr>
+        <w:rFonts w:ascii="Wingdings" w:hAnsi="Wingdings" w:hint="default"/>
+        <w:sz w:val="20"/>
+      </w:rPr>
+    </w:lvl>
+  </w:abstractNum>
+  <w:abstractNum w:abstractNumId="6" w15:restartNumberingAfterBreak="0">
     <w:nsid w:val="21BF5C19"/>
     <w:multiLevelType w:val="hybridMultilevel"/>
     <w:tmpl w:val="DB7E0F8E"/>
@@ -2656,7 +3601,156 @@
       </w:rPr>
     </w:lvl>
   </w:abstractNum>
-  <w:abstractNum w:abstractNumId="6" w15:restartNumberingAfterBreak="0">
+  <w:abstractNum w:abstractNumId="7" w15:restartNumberingAfterBreak="0">
+    <w:nsid w:val="243719ED"/>
+    <w:multiLevelType w:val="multilevel"/>
+    <w:tmpl w:val="55DC452E"/>
+    <w:lvl w:ilvl="0">
+      <w:start w:val="1"/>
+      <w:numFmt w:val="bullet"/>
+      <w:lvlText w:val=""/>
+      <w:lvlJc w:val="left"/>
+      <w:pPr>
+        <w:tabs>
+          <w:tab w:val="num" w:pos="720"/>
+        </w:tabs>
+        <w:ind w:left="720" w:hanging="360"/>
+      </w:pPr>
+      <w:rPr>
+        <w:rFonts w:ascii="Symbol" w:hAnsi="Symbol" w:hint="default"/>
+        <w:sz w:val="20"/>
+      </w:rPr>
+    </w:lvl>
+    <w:lvl w:ilvl="1" w:tentative="1">
+      <w:start w:val="1"/>
+      <w:numFmt w:val="bullet"/>
+      <w:lvlText w:val="o"/>
+      <w:lvlJc w:val="left"/>
+      <w:pPr>
+        <w:tabs>
+          <w:tab w:val="num" w:pos="1440"/>
+        </w:tabs>
+        <w:ind w:left="1440" w:hanging="360"/>
+      </w:pPr>
+      <w:rPr>
+        <w:rFonts w:ascii="Courier New" w:hAnsi="Courier New" w:hint="default"/>
+        <w:sz w:val="20"/>
+      </w:rPr>
+    </w:lvl>
+    <w:lvl w:ilvl="2" w:tentative="1">
+      <w:start w:val="1"/>
+      <w:numFmt w:val="bullet"/>
+      <w:lvlText w:val=""/>
+      <w:lvlJc w:val="left"/>
+      <w:pPr>
+        <w:tabs>
+          <w:tab w:val="num" w:pos="2160"/>
+        </w:tabs>
+        <w:ind w:left="2160" w:hanging="360"/>
+      </w:pPr>
+      <w:rPr>
+        <w:rFonts w:ascii="Wingdings" w:hAnsi="Wingdings" w:hint="default"/>
+        <w:sz w:val="20"/>
+      </w:rPr>
+    </w:lvl>
+    <w:lvl w:ilvl="3" w:tentative="1">
+      <w:start w:val="1"/>
+      <w:numFmt w:val="bullet"/>
+      <w:lvlText w:val=""/>
+      <w:lvlJc w:val="left"/>
+      <w:pPr>
+        <w:tabs>
+          <w:tab w:val="num" w:pos="2880"/>
+        </w:tabs>
+        <w:ind w:left="2880" w:hanging="360"/>
+      </w:pPr>
+      <w:rPr>
+        <w:rFonts w:ascii="Wingdings" w:hAnsi="Wingdings" w:hint="default"/>
+        <w:sz w:val="20"/>
+      </w:rPr>
+    </w:lvl>
+    <w:lvl w:ilvl="4" w:tentative="1">
+      <w:start w:val="1"/>
+      <w:numFmt w:val="bullet"/>
+      <w:lvlText w:val=""/>
+      <w:lvlJc w:val="left"/>
+      <w:pPr>
+        <w:tabs>
+          <w:tab w:val="num" w:pos="3600"/>
+        </w:tabs>
+        <w:ind w:left="3600" w:hanging="360"/>
+      </w:pPr>
+      <w:rPr>
+        <w:rFonts w:ascii="Wingdings" w:hAnsi="Wingdings" w:hint="default"/>
+        <w:sz w:val="20"/>
+      </w:rPr>
+    </w:lvl>
+    <w:lvl w:ilvl="5" w:tentative="1">
+      <w:start w:val="1"/>
+      <w:numFmt w:val="bullet"/>
+      <w:lvlText w:val=""/>
+      <w:lvlJc w:val="left"/>
+      <w:pPr>
+        <w:tabs>
+          <w:tab w:val="num" w:pos="4320"/>
+        </w:tabs>
+        <w:ind w:left="4320" w:hanging="360"/>
+      </w:pPr>
+      <w:rPr>
+        <w:rFonts w:ascii="Wingdings" w:hAnsi="Wingdings" w:hint="default"/>
+        <w:sz w:val="20"/>
+      </w:rPr>
+    </w:lvl>
+    <w:lvl w:ilvl="6" w:tentative="1">
+      <w:start w:val="1"/>
+      <w:numFmt w:val="bullet"/>
+      <w:lvlText w:val=""/>
+      <w:lvlJc w:val="left"/>
+      <w:pPr>
+        <w:tabs>
+          <w:tab w:val="num" w:pos="5040"/>
+        </w:tabs>
+        <w:ind w:left="5040" w:hanging="360"/>
+      </w:pPr>
+      <w:rPr>
+        <w:rFonts w:ascii="Wingdings" w:hAnsi="Wingdings" w:hint="default"/>
+        <w:sz w:val="20"/>
+      </w:rPr>
+    </w:lvl>
+    <w:lvl w:ilvl="7" w:tentative="1">
+      <w:start w:val="1"/>
+      <w:numFmt w:val="bullet"/>
+      <w:lvlText w:val=""/>
+      <w:lvlJc w:val="left"/>
+      <w:pPr>
+        <w:tabs>
+          <w:tab w:val="num" w:pos="5760"/>
+        </w:tabs>
+        <w:ind w:left="5760" w:hanging="360"/>
+      </w:pPr>
+      <w:rPr>
+        <w:rFonts w:ascii="Wingdings" w:hAnsi="Wingdings" w:hint="default"/>
+        <w:sz w:val="20"/>
+      </w:rPr>
+    </w:lvl>
+    <w:lvl w:ilvl="8" w:tentative="1">
+      <w:start w:val="1"/>
+      <w:numFmt w:val="bullet"/>
+      <w:lvlText w:val=""/>
+      <w:lvlJc w:val="left"/>
+      <w:pPr>
+        <w:tabs>
+          <w:tab w:val="num" w:pos="6480"/>
+        </w:tabs>
+        <w:ind w:left="6480" w:hanging="360"/>
+      </w:pPr>
+      <w:rPr>
+        <w:rFonts w:ascii="Wingdings" w:hAnsi="Wingdings" w:hint="default"/>
+        <w:sz w:val="20"/>
+      </w:rPr>
+    </w:lvl>
+  </w:abstractNum>
+  <w:abstractNum w:abstractNumId="8" w15:restartNumberingAfterBreak="0">
     <w:nsid w:val="25C6566C"/>
     <w:multiLevelType w:val="hybridMultilevel"/>
     <w:tmpl w:val="6C14BDE8"/>
@@ -2769,7 +3863,7 @@
       </w:rPr>
     </w:lvl>
   </w:abstractNum>
-  <w:abstractNum w:abstractNumId="7" w15:restartNumberingAfterBreak="0">
+  <w:abstractNum w:abstractNumId="9" w15:restartNumberingAfterBreak="0">
     <w:nsid w:val="30531BCD"/>
     <w:multiLevelType w:val="hybridMultilevel"/>
     <w:tmpl w:val="87149C26"/>
@@ -2882,7 +3976,7 @@
       </w:rPr>
     </w:lvl>
   </w:abstractNum>
-  <w:abstractNum w:abstractNumId="8" w15:restartNumberingAfterBreak="0">
+  <w:abstractNum w:abstractNumId="10" w15:restartNumberingAfterBreak="0">
     <w:nsid w:val="3D3442F4"/>
     <w:multiLevelType w:val="multilevel"/>
     <w:tmpl w:val="BC941E3E"/>
@@ -3031,7 +4125,7 @@
       </w:rPr>
     </w:lvl>
   </w:abstractNum>
-  <w:abstractNum w:abstractNumId="9" w15:restartNumberingAfterBreak="0">
+  <w:abstractNum w:abstractNumId="11" w15:restartNumberingAfterBreak="0">
     <w:nsid w:val="40FF353E"/>
     <w:multiLevelType w:val="multilevel"/>
     <w:tmpl w:val="A898426A"/>
@@ -3180,7 +4274,7 @@
       </w:rPr>
     </w:lvl>
   </w:abstractNum>
-  <w:abstractNum w:abstractNumId="10" w15:restartNumberingAfterBreak="0">
+  <w:abstractNum w:abstractNumId="12" w15:restartNumberingAfterBreak="0">
     <w:nsid w:val="43042CB6"/>
     <w:multiLevelType w:val="hybridMultilevel"/>
     <w:tmpl w:val="F34C721A"/>
@@ -3293,7 +4387,7 @@
       </w:rPr>
     </w:lvl>
   </w:abstractNum>
-  <w:abstractNum w:abstractNumId="11" w15:restartNumberingAfterBreak="0">
+  <w:abstractNum w:abstractNumId="13" w15:restartNumberingAfterBreak="0">
     <w:nsid w:val="4AB674A0"/>
     <w:multiLevelType w:val="multilevel"/>
     <w:tmpl w:val="C7A0E428"/>
@@ -3442,7 +4536,7 @@
       </w:rPr>
     </w:lvl>
   </w:abstractNum>
-  <w:abstractNum w:abstractNumId="12" w15:restartNumberingAfterBreak="0">
+  <w:abstractNum w:abstractNumId="14" w15:restartNumberingAfterBreak="0">
     <w:nsid w:val="4E0C6EB4"/>
     <w:multiLevelType w:val="hybridMultilevel"/>
     <w:tmpl w:val="92569306"/>
@@ -3555,7 +4649,7 @@
       </w:rPr>
     </w:lvl>
   </w:abstractNum>
-  <w:abstractNum w:abstractNumId="13" w15:restartNumberingAfterBreak="0">
+  <w:abstractNum w:abstractNumId="15" w15:restartNumberingAfterBreak="0">
     <w:nsid w:val="4EF554B5"/>
     <w:multiLevelType w:val="hybridMultilevel"/>
     <w:tmpl w:val="FC9EDB24"/>
@@ -3668,7 +4762,156 @@
       </w:rPr>
     </w:lvl>
   </w:abstractNum>
-  <w:abstractNum w:abstractNumId="14" w15:restartNumberingAfterBreak="0">
+  <w:abstractNum w:abstractNumId="16" w15:restartNumberingAfterBreak="0">
+    <w:nsid w:val="52542476"/>
+    <w:multiLevelType w:val="multilevel"/>
+    <w:tmpl w:val="E6B66688"/>
+    <w:lvl w:ilvl="0">
+      <w:start w:val="1"/>
+      <w:numFmt w:val="bullet"/>
+      <w:lvlText w:val=""/>
+      <w:lvlJc w:val="left"/>
+      <w:pPr>
+        <w:tabs>
+          <w:tab w:val="num" w:pos="720"/>
+        </w:tabs>
+        <w:ind w:left="720" w:hanging="360"/>
+      </w:pPr>
+      <w:rPr>
+        <w:rFonts w:ascii="Symbol" w:hAnsi="Symbol" w:hint="default"/>
+        <w:sz w:val="20"/>
+      </w:rPr>
+    </w:lvl>
+    <w:lvl w:ilvl="1" w:tentative="1">
+      <w:start w:val="1"/>
+      <w:numFmt w:val="bullet"/>
+      <w:lvlText w:val="o"/>
+      <w:lvlJc w:val="left"/>
+      <w:pPr>
+        <w:tabs>
+          <w:tab w:val="num" w:pos="1440"/>
+        </w:tabs>
+        <w:ind w:left="1440" w:hanging="360"/>
+      </w:pPr>
+      <w:rPr>
+        <w:rFonts w:ascii="Courier New" w:hAnsi="Courier New" w:hint="default"/>
+        <w:sz w:val="20"/>
+      </w:rPr>
+    </w:lvl>
+    <w:lvl w:ilvl="2" w:tentative="1">
+      <w:start w:val="1"/>
+      <w:numFmt w:val="bullet"/>
+      <w:lvlText w:val=""/>
+      <w:lvlJc w:val="left"/>
+      <w:pPr>
+        <w:tabs>
+          <w:tab w:val="num" w:pos="2160"/>
+        </w:tabs>
+        <w:ind w:left="2160" w:hanging="360"/>
+      </w:pPr>
+      <w:rPr>
+        <w:rFonts w:ascii="Wingdings" w:hAnsi="Wingdings" w:hint="default"/>
+        <w:sz w:val="20"/>
+      </w:rPr>
+    </w:lvl>
+    <w:lvl w:ilvl="3" w:tentative="1">
+      <w:start w:val="1"/>
+      <w:numFmt w:val="bullet"/>
+      <w:lvlText w:val=""/>
+      <w:lvlJc w:val="left"/>
+      <w:pPr>
+        <w:tabs>
+          <w:tab w:val="num" w:pos="2880"/>
+        </w:tabs>
+        <w:ind w:left="2880" w:hanging="360"/>
+      </w:pPr>
+      <w:rPr>
+        <w:rFonts w:ascii="Wingdings" w:hAnsi="Wingdings" w:hint="default"/>
+        <w:sz w:val="20"/>
+      </w:rPr>
+    </w:lvl>
+    <w:lvl w:ilvl="4" w:tentative="1">
+      <w:start w:val="1"/>
+      <w:numFmt w:val="bullet"/>
+      <w:lvlText w:val=""/>
+      <w:lvlJc w:val="left"/>
+      <w:pPr>
+        <w:tabs>
+          <w:tab w:val="num" w:pos="3600"/>
+        </w:tabs>
+        <w:ind w:left="3600" w:hanging="360"/>
+      </w:pPr>
+      <w:rPr>
+        <w:rFonts w:ascii="Wingdings" w:hAnsi="Wingdings" w:hint="default"/>
+        <w:sz w:val="20"/>
+      </w:rPr>
+    </w:lvl>
+    <w:lvl w:ilvl="5" w:tentative="1">
+      <w:start w:val="1"/>
+      <w:numFmt w:val="bullet"/>
+      <w:lvlText w:val=""/>
+      <w:lvlJc w:val="left"/>
+      <w:pPr>
+        <w:tabs>
+          <w:tab w:val="num" w:pos="4320"/>
+        </w:tabs>
+        <w:ind w:left="4320" w:hanging="360"/>
+      </w:pPr>
+      <w:rPr>
+        <w:rFonts w:ascii="Wingdings" w:hAnsi="Wingdings" w:hint="default"/>
+        <w:sz w:val="20"/>
+      </w:rPr>
+    </w:lvl>
+    <w:lvl w:ilvl="6" w:tentative="1">
+      <w:start w:val="1"/>
+      <w:numFmt w:val="bullet"/>
+      <w:lvlText w:val=""/>
+      <w:lvlJc w:val="left"/>
+      <w:pPr>
+        <w:tabs>
+          <w:tab w:val="num" w:pos="5040"/>
+        </w:tabs>
+        <w:ind w:left="5040" w:hanging="360"/>
+      </w:pPr>
+      <w:rPr>
+        <w:rFonts w:ascii="Wingdings" w:hAnsi="Wingdings" w:hint="default"/>
+        <w:sz w:val="20"/>
+      </w:rPr>
+    </w:lvl>
+    <w:lvl w:ilvl="7" w:tentative="1">
+      <w:start w:val="1"/>
+      <w:numFmt w:val="bullet"/>
+      <w:lvlText w:val=""/>
+      <w:lvlJc w:val="left"/>
+      <w:pPr>
+        <w:tabs>
+          <w:tab w:val="num" w:pos="5760"/>
+        </w:tabs>
+        <w:ind w:left="5760" w:hanging="360"/>
+      </w:pPr>
+      <w:rPr>
+        <w:rFonts w:ascii="Wingdings" w:hAnsi="Wingdings" w:hint="default"/>
+        <w:sz w:val="20"/>
+      </w:rPr>
+    </w:lvl>
+    <w:lvl w:ilvl="8" w:tentative="1">
+      <w:start w:val="1"/>
+      <w:numFmt w:val="bullet"/>
+      <w:lvlText w:val=""/>
+      <w:lvlJc w:val="left"/>
+      <w:pPr>
+        <w:tabs>
+          <w:tab w:val="num" w:pos="6480"/>
+        </w:tabs>
+        <w:ind w:left="6480" w:hanging="360"/>
+      </w:pPr>
+      <w:rPr>
+        <w:rFonts w:ascii="Wingdings" w:hAnsi="Wingdings" w:hint="default"/>
+        <w:sz w:val="20"/>
+      </w:rPr>
+    </w:lvl>
+  </w:abstractNum>
+  <w:abstractNum w:abstractNumId="17" w15:restartNumberingAfterBreak="0">
     <w:nsid w:val="60BB39E7"/>
     <w:multiLevelType w:val="hybridMultilevel"/>
     <w:tmpl w:val="38928640"/>
@@ -3781,7 +5024,7 @@
       </w:rPr>
     </w:lvl>
   </w:abstractNum>
-  <w:abstractNum w:abstractNumId="15" w15:restartNumberingAfterBreak="0">
+  <w:abstractNum w:abstractNumId="18" w15:restartNumberingAfterBreak="0">
     <w:nsid w:val="615B1AE0"/>
     <w:multiLevelType w:val="hybridMultilevel"/>
     <w:tmpl w:val="8668B66E"/>
@@ -3894,7 +5137,7 @@
       </w:rPr>
     </w:lvl>
   </w:abstractNum>
-  <w:abstractNum w:abstractNumId="16" w15:restartNumberingAfterBreak="0">
+  <w:abstractNum w:abstractNumId="19" w15:restartNumberingAfterBreak="0">
     <w:nsid w:val="6A923ED9"/>
     <w:multiLevelType w:val="hybridMultilevel"/>
     <w:tmpl w:val="BC1643E8"/>
@@ -4007,7 +5250,233 @@
       </w:rPr>
     </w:lvl>
   </w:abstractNum>
-  <w:abstractNum w:abstractNumId="17" w15:restartNumberingAfterBreak="0">
+  <w:abstractNum w:abstractNumId="20" w15:restartNumberingAfterBreak="0">
+    <w:nsid w:val="6B557333"/>
+    <w:multiLevelType w:val="hybridMultilevel"/>
+    <w:tmpl w:val="6032C350"/>
+    <w:lvl w:ilvl="0" w:tplc="08090001">
+      <w:start w:val="1"/>
+      <w:numFmt w:val="bullet"/>
+      <w:lvlText w:val=""/>
+      <w:lvlJc w:val="left"/>
+      <w:pPr>
+        <w:ind w:left="720" w:hanging="360"/>
+      </w:pPr>
+      <w:rPr>
+        <w:rFonts w:ascii="Symbol" w:hAnsi="Symbol" w:hint="default"/>
+      </w:rPr>
+    </w:lvl>
+    <w:lvl w:ilvl="1" w:tplc="08090003" w:tentative="1">
+      <w:start w:val="1"/>
+      <w:numFmt w:val="bullet"/>
+      <w:lvlText w:val="o"/>
+      <w:lvlJc w:val="left"/>
+      <w:pPr>
+        <w:ind w:left="1440" w:hanging="360"/>
+      </w:pPr>
+      <w:rPr>
+        <w:rFonts w:ascii="Courier New" w:hAnsi="Courier New" w:cs="Courier New" w:hint="default"/>
+      </w:rPr>
+    </w:lvl>
+    <w:lvl w:ilvl="2" w:tplc="08090005" w:tentative="1">
+      <w:start w:val="1"/>
+      <w:numFmt w:val="bullet"/>
+      <w:lvlText w:val=""/>
+      <w:lvlJc w:val="left"/>
+      <w:pPr>
+        <w:ind w:left="2160" w:hanging="360"/>
+      </w:pPr>
+      <w:rPr>
+        <w:rFonts w:ascii="Wingdings" w:hAnsi="Wingdings" w:hint="default"/>
+      </w:rPr>
+    </w:lvl>
+    <w:lvl w:ilvl="3" w:tplc="08090001" w:tentative="1">
+      <w:start w:val="1"/>
+      <w:numFmt w:val="bullet"/>
+      <w:lvlText w:val=""/>
+      <w:lvlJc w:val="left"/>
+      <w:pPr>
+        <w:ind w:left="2880" w:hanging="360"/>
+      </w:pPr>
+      <w:rPr>
+        <w:rFonts w:ascii="Symbol" w:hAnsi="Symbol" w:hint="default"/>
+      </w:rPr>
+    </w:lvl>
+    <w:lvl w:ilvl="4" w:tplc="08090003" w:tentative="1">
+      <w:start w:val="1"/>
+      <w:numFmt w:val="bullet"/>
+      <w:lvlText w:val="o"/>
+      <w:lvlJc w:val="left"/>
+      <w:pPr>
+        <w:ind w:left="3600" w:hanging="360"/>
+      </w:pPr>
+      <w:rPr>
+        <w:rFonts w:ascii="Courier New" w:hAnsi="Courier New" w:cs="Courier New" w:hint="default"/>
+      </w:rPr>
+    </w:lvl>
+    <w:lvl w:ilvl="5" w:tplc="08090005" w:tentative="1">
+      <w:start w:val="1"/>
+      <w:numFmt w:val="bullet"/>
+      <w:lvlText w:val=""/>
+      <w:lvlJc w:val="left"/>
+      <w:pPr>
+        <w:ind w:left="4320" w:hanging="360"/>
+      </w:pPr>
+      <w:rPr>
+        <w:rFonts w:ascii="Wingdings" w:hAnsi="Wingdings" w:hint="default"/>
+      </w:rPr>
+    </w:lvl>
+    <w:lvl w:ilvl="6" w:tplc="08090001" w:tentative="1">
+      <w:start w:val="1"/>
+      <w:numFmt w:val="bullet"/>
+      <w:lvlText w:val=""/>
+      <w:lvlJc w:val="left"/>
+      <w:pPr>
+        <w:ind w:left="5040" w:hanging="360"/>
+      </w:pPr>
+      <w:rPr>
+        <w:rFonts w:ascii="Symbol" w:hAnsi="Symbol" w:hint="default"/>
+      </w:rPr>
+    </w:lvl>
+    <w:lvl w:ilvl="7" w:tplc="08090003" w:tentative="1">
+      <w:start w:val="1"/>
+      <w:numFmt w:val="bullet"/>
+      <w:lvlText w:val="o"/>
+      <w:lvlJc w:val="left"/>
+      <w:pPr>
+        <w:ind w:left="5760" w:hanging="360"/>
+      </w:pPr>
+      <w:rPr>
+        <w:rFonts w:ascii="Courier New" w:hAnsi="Courier New" w:cs="Courier New" w:hint="default"/>
+      </w:rPr>
+    </w:lvl>
+    <w:lvl w:ilvl="8" w:tplc="08090005" w:tentative="1">
+      <w:start w:val="1"/>
+      <w:numFmt w:val="bullet"/>
+      <w:lvlText w:val=""/>
+      <w:lvlJc w:val="left"/>
+      <w:pPr>
+        <w:ind w:left="6480" w:hanging="360"/>
+      </w:pPr>
+      <w:rPr>
+        <w:rFonts w:ascii="Wingdings" w:hAnsi="Wingdings" w:hint="default"/>
+      </w:rPr>
+    </w:lvl>
+  </w:abstractNum>
+  <w:abstractNum w:abstractNumId="21" w15:restartNumberingAfterBreak="0">
+    <w:nsid w:val="71115906"/>
+    <w:multiLevelType w:val="hybridMultilevel"/>
+    <w:tmpl w:val="11C02F4C"/>
+    <w:lvl w:ilvl="0" w:tplc="08090001">
+      <w:start w:val="1"/>
+      <w:numFmt w:val="bullet"/>
+      <w:lvlText w:val=""/>
+      <w:lvlJc w:val="left"/>
+      <w:pPr>
+        <w:ind w:left="720" w:hanging="360"/>
+      </w:pPr>
+      <w:rPr>
+        <w:rFonts w:ascii="Symbol" w:hAnsi="Symbol" w:hint="default"/>
+      </w:rPr>
+    </w:lvl>
+    <w:lvl w:ilvl="1" w:tplc="08090003" w:tentative="1">
+      <w:start w:val="1"/>
+      <w:numFmt w:val="bullet"/>
+      <w:lvlText w:val="o"/>
+      <w:lvlJc w:val="left"/>
+      <w:pPr>
+        <w:ind w:left="1440" w:hanging="360"/>
+      </w:pPr>
+      <w:rPr>
+        <w:rFonts w:ascii="Courier New" w:hAnsi="Courier New" w:cs="Courier New" w:hint="default"/>
+      </w:rPr>
+    </w:lvl>
+    <w:lvl w:ilvl="2" w:tplc="08090005" w:tentative="1">
+      <w:start w:val="1"/>
+      <w:numFmt w:val="bullet"/>
+      <w:lvlText w:val=""/>
+      <w:lvlJc w:val="left"/>
+      <w:pPr>
+        <w:ind w:left="2160" w:hanging="360"/>
+      </w:pPr>
+      <w:rPr>
+        <w:rFonts w:ascii="Wingdings" w:hAnsi="Wingdings" w:hint="default"/>
+      </w:rPr>
+    </w:lvl>
+    <w:lvl w:ilvl="3" w:tplc="08090001" w:tentative="1">
+      <w:start w:val="1"/>
+      <w:numFmt w:val="bullet"/>
+      <w:lvlText w:val=""/>
+      <w:lvlJc w:val="left"/>
+      <w:pPr>
+        <w:ind w:left="2880" w:hanging="360"/>
+      </w:pPr>
+      <w:rPr>
+        <w:rFonts w:ascii="Symbol" w:hAnsi="Symbol" w:hint="default"/>
+      </w:rPr>
+    </w:lvl>
+    <w:lvl w:ilvl="4" w:tplc="08090003" w:tentative="1">
+      <w:start w:val="1"/>
+      <w:numFmt w:val="bullet"/>
+      <w:lvlText w:val="o"/>
+      <w:lvlJc w:val="left"/>
+      <w:pPr>
+        <w:ind w:left="3600" w:hanging="360"/>
+      </w:pPr>
+      <w:rPr>
+        <w:rFonts w:ascii="Courier New" w:hAnsi="Courier New" w:cs="Courier New" w:hint="default"/>
+      </w:rPr>
+    </w:lvl>
+    <w:lvl w:ilvl="5" w:tplc="08090005" w:tentative="1">
+      <w:start w:val="1"/>
+      <w:numFmt w:val="bullet"/>
+      <w:lvlText w:val=""/>
+      <w:lvlJc w:val="left"/>
+      <w:pPr>
+        <w:ind w:left="4320" w:hanging="360"/>
+      </w:pPr>
+      <w:rPr>
+        <w:rFonts w:ascii="Wingdings" w:hAnsi="Wingdings" w:hint="default"/>
+      </w:rPr>
+    </w:lvl>
+    <w:lvl w:ilvl="6" w:tplc="08090001" w:tentative="1">
+      <w:start w:val="1"/>
+      <w:numFmt w:val="bullet"/>
+      <w:lvlText w:val=""/>
+      <w:lvlJc w:val="left"/>
+      <w:pPr>
+        <w:ind w:left="5040" w:hanging="360"/>
+      </w:pPr>
+      <w:rPr>
+        <w:rFonts w:ascii="Symbol" w:hAnsi="Symbol" w:hint="default"/>
+      </w:rPr>
+    </w:lvl>
+    <w:lvl w:ilvl="7" w:tplc="08090003" w:tentative="1">
+      <w:start w:val="1"/>
+      <w:numFmt w:val="bullet"/>
+      <w:lvlText w:val="o"/>
+      <w:lvlJc w:val="left"/>
+      <w:pPr>
+        <w:ind w:left="5760" w:hanging="360"/>
+      </w:pPr>
+      <w:rPr>
+        <w:rFonts w:ascii="Courier New" w:hAnsi="Courier New" w:cs="Courier New" w:hint="default"/>
+      </w:rPr>
+    </w:lvl>
+    <w:lvl w:ilvl="8" w:tplc="08090005" w:tentative="1">
+      <w:start w:val="1"/>
+      <w:numFmt w:val="bullet"/>
+      <w:lvlText w:val=""/>
+      <w:lvlJc w:val="left"/>
+      <w:pPr>
+        <w:ind w:left="6480" w:hanging="360"/>
+      </w:pPr>
+      <w:rPr>
+        <w:rFonts w:ascii="Wingdings" w:hAnsi="Wingdings" w:hint="default"/>
+      </w:rPr>
+    </w:lvl>
+  </w:abstractNum>
+  <w:abstractNum w:abstractNumId="22" w15:restartNumberingAfterBreak="0">
     <w:nsid w:val="720F7EB7"/>
     <w:multiLevelType w:val="multilevel"/>
     <w:tmpl w:val="2A8CC96E"/>
@@ -4156,7 +5625,156 @@
       </w:rPr>
     </w:lvl>
   </w:abstractNum>
-  <w:abstractNum w:abstractNumId="18" w15:restartNumberingAfterBreak="0">
+  <w:abstractNum w:abstractNumId="23" w15:restartNumberingAfterBreak="0">
+    <w:nsid w:val="727A7A1B"/>
+    <w:multiLevelType w:val="multilevel"/>
+    <w:tmpl w:val="61E61058"/>
+    <w:lvl w:ilvl="0">
+      <w:start w:val="1"/>
+      <w:numFmt w:val="bullet"/>
+      <w:lvlText w:val=""/>
+      <w:lvlJc w:val="left"/>
+      <w:pPr>
+        <w:tabs>
+          <w:tab w:val="num" w:pos="720"/>
+        </w:tabs>
+        <w:ind w:left="720" w:hanging="360"/>
+      </w:pPr>
+      <w:rPr>
+        <w:rFonts w:ascii="Symbol" w:hAnsi="Symbol" w:hint="default"/>
+        <w:sz w:val="20"/>
+      </w:rPr>
+    </w:lvl>
+    <w:lvl w:ilvl="1" w:tentative="1">
+      <w:start w:val="1"/>
+      <w:numFmt w:val="bullet"/>
+      <w:lvlText w:val="o"/>
+      <w:lvlJc w:val="left"/>
+      <w:pPr>
+        <w:tabs>
+          <w:tab w:val="num" w:pos="1440"/>
+        </w:tabs>
+        <w:ind w:left="1440" w:hanging="360"/>
+      </w:pPr>
+      <w:rPr>
+        <w:rFonts w:ascii="Courier New" w:hAnsi="Courier New" w:hint="default"/>
+        <w:sz w:val="20"/>
+      </w:rPr>
+    </w:lvl>
+    <w:lvl w:ilvl="2" w:tentative="1">
+      <w:start w:val="1"/>
+      <w:numFmt w:val="bullet"/>
+      <w:lvlText w:val=""/>
+      <w:lvlJc w:val="left"/>
+      <w:pPr>
+        <w:tabs>
+          <w:tab w:val="num" w:pos="2160"/>
+        </w:tabs>
+        <w:ind w:left="2160" w:hanging="360"/>
+      </w:pPr>
+      <w:rPr>
+        <w:rFonts w:ascii="Wingdings" w:hAnsi="Wingdings" w:hint="default"/>
+        <w:sz w:val="20"/>
+      </w:rPr>
+    </w:lvl>
+    <w:lvl w:ilvl="3" w:tentative="1">
+      <w:start w:val="1"/>
+      <w:numFmt w:val="bullet"/>
+      <w:lvlText w:val=""/>
+      <w:lvlJc w:val="left"/>
+      <w:pPr>
+        <w:tabs>
+          <w:tab w:val="num" w:pos="2880"/>
+        </w:tabs>
+        <w:ind w:left="2880" w:hanging="360"/>
+      </w:pPr>
+      <w:rPr>
+        <w:rFonts w:ascii="Wingdings" w:hAnsi="Wingdings" w:hint="default"/>
+        <w:sz w:val="20"/>
+      </w:rPr>
+    </w:lvl>
+    <w:lvl w:ilvl="4" w:tentative="1">
+      <w:start w:val="1"/>
+      <w:numFmt w:val="bullet"/>
+      <w:lvlText w:val=""/>
+      <w:lvlJc w:val="left"/>
+      <w:pPr>
+        <w:tabs>
+          <w:tab w:val="num" w:pos="3600"/>
+        </w:tabs>
+        <w:ind w:left="3600" w:hanging="360"/>
+      </w:pPr>
+      <w:rPr>
+        <w:rFonts w:ascii="Wingdings" w:hAnsi="Wingdings" w:hint="default"/>
+        <w:sz w:val="20"/>
+      </w:rPr>
+    </w:lvl>
+    <w:lvl w:ilvl="5" w:tentative="1">
+      <w:start w:val="1"/>
+      <w:numFmt w:val="bullet"/>
+      <w:lvlText w:val=""/>
+      <w:lvlJc w:val="left"/>
+      <w:pPr>
+        <w:tabs>
+          <w:tab w:val="num" w:pos="4320"/>
+        </w:tabs>
+        <w:ind w:left="4320" w:hanging="360"/>
+      </w:pPr>
+      <w:rPr>
+        <w:rFonts w:ascii="Wingdings" w:hAnsi="Wingdings" w:hint="default"/>
+        <w:sz w:val="20"/>
+      </w:rPr>
+    </w:lvl>
+    <w:lvl w:ilvl="6" w:tentative="1">
+      <w:start w:val="1"/>
+      <w:numFmt w:val="bullet"/>
+      <w:lvlText w:val=""/>
+      <w:lvlJc w:val="left"/>
+      <w:pPr>
+        <w:tabs>
+          <w:tab w:val="num" w:pos="5040"/>
+        </w:tabs>
+        <w:ind w:left="5040" w:hanging="360"/>
+      </w:pPr>
+      <w:rPr>
+        <w:rFonts w:ascii="Wingdings" w:hAnsi="Wingdings" w:hint="default"/>
+        <w:sz w:val="20"/>
+      </w:rPr>
+    </w:lvl>
+    <w:lvl w:ilvl="7" w:tentative="1">
+      <w:start w:val="1"/>
+      <w:numFmt w:val="bullet"/>
+      <w:lvlText w:val=""/>
+      <w:lvlJc w:val="left"/>
+      <w:pPr>
+        <w:tabs>
+          <w:tab w:val="num" w:pos="5760"/>
+        </w:tabs>
+        <w:ind w:left="5760" w:hanging="360"/>
+      </w:pPr>
+      <w:rPr>
+        <w:rFonts w:ascii="Wingdings" w:hAnsi="Wingdings" w:hint="default"/>
+        <w:sz w:val="20"/>
+      </w:rPr>
+    </w:lvl>
+    <w:lvl w:ilvl="8" w:tentative="1">
+      <w:start w:val="1"/>
+      <w:numFmt w:val="bullet"/>
+      <w:lvlText w:val=""/>
+      <w:lvlJc w:val="left"/>
+      <w:pPr>
+        <w:tabs>
+          <w:tab w:val="num" w:pos="6480"/>
+        </w:tabs>
+        <w:ind w:left="6480" w:hanging="360"/>
+      </w:pPr>
+      <w:rPr>
+        <w:rFonts w:ascii="Wingdings" w:hAnsi="Wingdings" w:hint="default"/>
+        <w:sz w:val="20"/>
+      </w:rPr>
+    </w:lvl>
+  </w:abstractNum>
+  <w:abstractNum w:abstractNumId="24" w15:restartNumberingAfterBreak="0">
     <w:nsid w:val="73571BD8"/>
     <w:multiLevelType w:val="hybridMultilevel"/>
     <w:tmpl w:val="C116DAE0"/>
@@ -4269,7 +5887,7 @@
       </w:rPr>
     </w:lvl>
   </w:abstractNum>
-  <w:abstractNum w:abstractNumId="19" w15:restartNumberingAfterBreak="0">
+  <w:abstractNum w:abstractNumId="25" w15:restartNumberingAfterBreak="0">
     <w:nsid w:val="7F0418E7"/>
     <w:multiLevelType w:val="hybridMultilevel"/>
     <w:tmpl w:val="FF7E3E02"/>
@@ -4383,64 +6001,82 @@
     </w:lvl>
   </w:abstractNum>
   <w:num w:numId="1" w16cid:durableId="373850062">
-    <w:abstractNumId w:val="9"/>
+    <w:abstractNumId w:val="11"/>
   </w:num>
   <w:num w:numId="2" w16cid:durableId="805467805">
-    <w:abstractNumId w:val="11"/>
+    <w:abstractNumId w:val="13"/>
   </w:num>
   <w:num w:numId="3" w16cid:durableId="1381321812">
-    <w:abstractNumId w:val="8"/>
+    <w:abstractNumId w:val="10"/>
   </w:num>
   <w:num w:numId="4" w16cid:durableId="2042702257">
-    <w:abstractNumId w:val="17"/>
+    <w:abstractNumId w:val="22"/>
   </w:num>
   <w:num w:numId="5" w16cid:durableId="2054767627">
     <w:abstractNumId w:val="3"/>
   </w:num>
   <w:num w:numId="6" w16cid:durableId="1988392846">
-    <w:abstractNumId w:val="12"/>
+    <w:abstractNumId w:val="14"/>
   </w:num>
   <w:num w:numId="7" w16cid:durableId="1303340650">
-    <w:abstractNumId w:val="13"/>
+    <w:abstractNumId w:val="15"/>
   </w:num>
   <w:num w:numId="8" w16cid:durableId="1576089920">
     <w:abstractNumId w:val="1"/>
   </w:num>
   <w:num w:numId="9" w16cid:durableId="755634876">
-    <w:abstractNumId w:val="14"/>
+    <w:abstractNumId w:val="17"/>
   </w:num>
   <w:num w:numId="10" w16cid:durableId="499278209">
-    <w:abstractNumId w:val="16"/>
+    <w:abstractNumId w:val="19"/>
   </w:num>
   <w:num w:numId="11" w16cid:durableId="2050568537">
-    <w:abstractNumId w:val="18"/>
+    <w:abstractNumId w:val="24"/>
   </w:num>
   <w:num w:numId="12" w16cid:durableId="888999496">
     <w:abstractNumId w:val="4"/>
   </w:num>
   <w:num w:numId="13" w16cid:durableId="656494309">
-    <w:abstractNumId w:val="19"/>
+    <w:abstractNumId w:val="25"/>
   </w:num>
   <w:num w:numId="14" w16cid:durableId="39404142">
-    <w:abstractNumId w:val="10"/>
+    <w:abstractNumId w:val="12"/>
   </w:num>
   <w:num w:numId="15" w16cid:durableId="1232693345">
-    <w:abstractNumId w:val="7"/>
+    <w:abstractNumId w:val="9"/>
   </w:num>
   <w:num w:numId="16" w16cid:durableId="612370021">
     <w:abstractNumId w:val="2"/>
   </w:num>
   <w:num w:numId="17" w16cid:durableId="143089162">
-    <w:abstractNumId w:val="15"/>
+    <w:abstractNumId w:val="18"/>
   </w:num>
   <w:num w:numId="18" w16cid:durableId="1718898159">
     <w:abstractNumId w:val="0"/>
   </w:num>
   <w:num w:numId="19" w16cid:durableId="1628470077">
+    <w:abstractNumId w:val="6"/>
+  </w:num>
+  <w:num w:numId="20" w16cid:durableId="1906598655">
+    <w:abstractNumId w:val="8"/>
+  </w:num>
+  <w:num w:numId="21" w16cid:durableId="18512820">
+    <w:abstractNumId w:val="20"/>
+  </w:num>
+  <w:num w:numId="22" w16cid:durableId="332420658">
+    <w:abstractNumId w:val="21"/>
+  </w:num>
+  <w:num w:numId="23" w16cid:durableId="806241340">
     <w:abstractNumId w:val="5"/>
   </w:num>
-  <w:num w:numId="20" w16cid:durableId="1906598655">
-    <w:abstractNumId w:val="6"/>
+  <w:num w:numId="24" w16cid:durableId="581374344">
+    <w:abstractNumId w:val="23"/>
+  </w:num>
+  <w:num w:numId="25" w16cid:durableId="1966811943">
+    <w:abstractNumId w:val="16"/>
+  </w:num>
+  <w:num w:numId="26" w16cid:durableId="1607270650">
+    <w:abstractNumId w:val="7"/>
   </w:num>
 </w:numbering>
 </file>

</xml_diff>

<commit_message>
Add B&W profile photo, Contact section with social links, remove all emojis from Projects/Hobbies
</commit_message>
<xml_diff>
--- a/Assests/Generic CV.docx
+++ b/Assests/Generic CV.docx
@@ -206,15 +206,7 @@
         </w:numPr>
       </w:pPr>
       <w:r>
-        <w:t xml:space="preserve">Expert-level proficiency in signal flow and audio software, including Steinberg Cubase and </w:t>
-      </w:r>
-      <w:proofErr w:type="spellStart"/>
-      <w:r>
-        <w:t>Wavelab</w:t>
-      </w:r>
-      <w:proofErr w:type="spellEnd"/>
-      <w:r>
-        <w:t>.</w:t>
+        <w:t>Expert-level proficiency in signal flow and audio software, including Steinberg Cubase and Wavelab.</w:t>
       </w:r>
     </w:p>
     <w:p>
@@ -319,15 +311,7 @@
         </w:numPr>
       </w:pPr>
       <w:r>
-        <w:t xml:space="preserve">3D </w:t>
-      </w:r>
-      <w:proofErr w:type="spellStart"/>
-      <w:r>
-        <w:t>modeling</w:t>
-      </w:r>
-      <w:proofErr w:type="spellEnd"/>
-      <w:r>
-        <w:t>, rigging, and animation using Autodesk 3D Studio Max and Maya.</w:t>
+        <w:t>3D modeling, rigging, and animation using Autodesk 3D Studio Max and Maya.</w:t>
       </w:r>
     </w:p>
     <w:p/>
@@ -793,15 +777,7 @@
         </w:numPr>
       </w:pPr>
       <w:r>
-        <w:t xml:space="preserve">Ensured high-quality sound for live events, applying real-time acoustic solutions and providing mixed, multitrack recordings back to acts using Cubase and </w:t>
-      </w:r>
-      <w:proofErr w:type="spellStart"/>
-      <w:r>
-        <w:t>Wavelab</w:t>
-      </w:r>
-      <w:proofErr w:type="spellEnd"/>
-      <w:r>
-        <w:t>.</w:t>
+        <w:t>Ensured high-quality sound for live events, applying real-time acoustic solutions and providing mixed, multitrack recordings back to acts using Cubase and Wavelab.</w:t>
       </w:r>
     </w:p>
     <w:p/>
@@ -1224,7 +1200,6 @@
       </w:r>
     </w:p>
     <w:p>
-      <w:proofErr w:type="gramStart"/>
       <w:r>
         <w:rPr>
           <w:b/>
@@ -1232,7 +1207,6 @@
         </w:rPr>
         <w:t>Fire Fly</w:t>
       </w:r>
-      <w:proofErr w:type="gramEnd"/>
       <w:r>
         <w:t xml:space="preserve"> | September 2003 – June 2006</w:t>
       </w:r>
@@ -1323,21 +1297,12 @@
       </w:r>
     </w:p>
     <w:p>
-      <w:proofErr w:type="spellStart"/>
-      <w:r>
-        <w:rPr>
-          <w:b/>
-          <w:bCs/>
-        </w:rPr>
-        <w:t>Lightwater</w:t>
-      </w:r>
-      <w:proofErr w:type="spellEnd"/>
-      <w:r>
-        <w:rPr>
-          <w:b/>
-          <w:bCs/>
-        </w:rPr>
-        <w:t xml:space="preserve"> Valley Theme Park</w:t>
+      <w:r>
+        <w:rPr>
+          <w:b/>
+          <w:bCs/>
+        </w:rPr>
+        <w:t>Lightwater Valley Theme Park</w:t>
       </w:r>
       <w:r>
         <w:t xml:space="preserve"> | April 2001 – November 2002</w:t>
@@ -1412,21 +1377,12 @@
       </w:r>
     </w:p>
     <w:p>
-      <w:proofErr w:type="spellStart"/>
-      <w:r>
-        <w:rPr>
-          <w:b/>
-          <w:bCs/>
-        </w:rPr>
-        <w:t>Lightwater</w:t>
-      </w:r>
-      <w:proofErr w:type="spellEnd"/>
-      <w:r>
-        <w:rPr>
-          <w:b/>
-          <w:bCs/>
-        </w:rPr>
-        <w:t xml:space="preserve"> Valley Theme Park</w:t>
+      <w:r>
+        <w:rPr>
+          <w:b/>
+          <w:bCs/>
+        </w:rPr>
+        <w:t>Lightwater Valley Theme Park</w:t>
       </w:r>
       <w:r>
         <w:t xml:space="preserve"> | April 2000 – November 2000</w:t>
@@ -1497,21 +1453,12 @@
       </w:r>
     </w:p>
     <w:p>
-      <w:proofErr w:type="spellStart"/>
-      <w:r>
-        <w:rPr>
-          <w:b/>
-          <w:bCs/>
-        </w:rPr>
-        <w:t>Teleware</w:t>
-      </w:r>
-      <w:proofErr w:type="spellEnd"/>
-      <w:r>
-        <w:rPr>
-          <w:b/>
-          <w:bCs/>
-        </w:rPr>
-        <w:t xml:space="preserve"> Plc</w:t>
+      <w:r>
+        <w:rPr>
+          <w:b/>
+          <w:bCs/>
+        </w:rPr>
+        <w:t>Teleware Plc</w:t>
       </w:r>
       <w:r>
         <w:t xml:space="preserve"> | July 1999</w:t>
@@ -1894,7 +1841,10 @@
     </w:p>
     <w:p>
       <w:r>
-        <w:t>The Associated Board of the Royal Schools of Music | At Home</w:t>
+        <w:t>The Associated Board of the Royal Schools of Music |</w:t>
+      </w:r>
+      <w:r>
+        <w:t xml:space="preserve"> 1995</w:t>
       </w:r>
     </w:p>
     <w:p/>
@@ -2027,23 +1977,7 @@
           <w:sz w:val="24"/>
           <w:szCs w:val="24"/>
         </w:rPr>
-        <w:t xml:space="preserve"> a custom Debian-based server utilizing PCIe Gen 3 </w:t>
-      </w:r>
-      <w:proofErr w:type="spellStart"/>
-      <w:r>
-        <w:rPr>
-          <w:sz w:val="24"/>
-          <w:szCs w:val="24"/>
-        </w:rPr>
-        <w:t>NVMe</w:t>
-      </w:r>
-      <w:proofErr w:type="spellEnd"/>
-      <w:r>
-        <w:rPr>
-          <w:sz w:val="24"/>
-          <w:szCs w:val="24"/>
-        </w:rPr>
-        <w:t xml:space="preserve"> HATs and active PWM cooling. Separated application data and mass media across dual ZFS storage pools </w:t>
+        <w:t xml:space="preserve"> a custom Debian-based server utilizing PCIe Gen 3 NVMe HATs and active PWM cooling. Separated application data and mass media across dual ZFS storage pools </w:t>
       </w:r>
     </w:p>
     <w:p>
@@ -2081,23 +2015,7 @@
           <w:sz w:val="24"/>
           <w:szCs w:val="24"/>
         </w:rPr>
-        <w:t xml:space="preserve"> Deployed and managed a suite of Docker containers including Plex Media Server, Apache2 web hosting, and Pi-hole for network-wide DNS </w:t>
-      </w:r>
-      <w:proofErr w:type="spellStart"/>
-      <w:r>
-        <w:rPr>
-          <w:sz w:val="24"/>
-          <w:szCs w:val="24"/>
-        </w:rPr>
-        <w:t>sinkholing</w:t>
-      </w:r>
-      <w:proofErr w:type="spellEnd"/>
-      <w:r>
-        <w:rPr>
-          <w:sz w:val="24"/>
-          <w:szCs w:val="24"/>
-        </w:rPr>
-        <w:t>.</w:t>
+        <w:t xml:space="preserve"> Deployed and managed a suite of Docker containers including Plex Media Server, Apache2 web hosting, and Pi-hole for network-wide DNS sinkholing.</w:t>
       </w:r>
     </w:p>
     <w:p>
@@ -2136,23 +2054,7 @@
           <w:sz w:val="24"/>
           <w:szCs w:val="24"/>
         </w:rPr>
-        <w:t xml:space="preserve"> Configured </w:t>
-      </w:r>
-      <w:proofErr w:type="spellStart"/>
-      <w:r>
-        <w:rPr>
-          <w:sz w:val="24"/>
-          <w:szCs w:val="24"/>
-        </w:rPr>
-        <w:t>Tailscale</w:t>
-      </w:r>
-      <w:proofErr w:type="spellEnd"/>
-      <w:r>
-        <w:rPr>
-          <w:sz w:val="24"/>
-          <w:szCs w:val="24"/>
-        </w:rPr>
-        <w:t xml:space="preserve"> as a secure mesh VPN for remote network management, utilizing SSH, SCP, and headless CLI tools for server maintenance and file transfers.</w:t>
+        <w:t xml:space="preserve"> Configured Tailscale as a secure mesh VPN for remote network management, utilizing SSH, SCP, and headless CLI tools for server maintenance and file transfers.</w:t>
       </w:r>
     </w:p>
     <w:p>
@@ -2220,27 +2122,7 @@
           <w:sz w:val="24"/>
           <w:szCs w:val="24"/>
         </w:rPr>
-        <w:t>Analog-to-Digital RF Capture Pipeline (</w:t>
-      </w:r>
-      <w:proofErr w:type="spellStart"/>
-      <w:r>
-        <w:rPr>
-          <w:b/>
-          <w:bCs/>
-          <w:sz w:val="24"/>
-          <w:szCs w:val="24"/>
-        </w:rPr>
-        <w:t>vhs</w:t>
-      </w:r>
-      <w:proofErr w:type="spellEnd"/>
-      <w:r>
-        <w:rPr>
-          <w:b/>
-          <w:bCs/>
-          <w:sz w:val="24"/>
-          <w:szCs w:val="24"/>
-        </w:rPr>
-        <w:t>-decode):</w:t>
+        <w:t>Analog-to-Digital RF Capture Pipeline (vhs-decode):</w:t>
       </w:r>
       <w:r>
         <w:rPr>
@@ -2448,23 +2330,7 @@
           <w:sz w:val="24"/>
           <w:szCs w:val="24"/>
         </w:rPr>
-        <w:t xml:space="preserve"> vinyl archive via </w:t>
-      </w:r>
-      <w:proofErr w:type="spellStart"/>
-      <w:r>
-        <w:rPr>
-          <w:sz w:val="24"/>
-          <w:szCs w:val="24"/>
-        </w:rPr>
-        <w:t>Discogs</w:t>
-      </w:r>
-      <w:proofErr w:type="spellEnd"/>
-      <w:r>
-        <w:rPr>
-          <w:sz w:val="24"/>
-          <w:szCs w:val="24"/>
-        </w:rPr>
-        <w:t>.</w:t>
+        <w:t xml:space="preserve"> vinyl archive via Discogs.</w:t>
       </w:r>
     </w:p>
     <w:p>

</xml_diff>